<commit_message>
Primer acercamiento al problema
</commit_message>
<xml_diff>
--- a/Analisis del problema.docx
+++ b/Analisis del problema.docx
@@ -48,6 +48,89 @@
           <w:szCs w:val="24"/>
         </w:rPr>
       </w:pPr>
+    </w:p>
+    <w:p>
+      <w:pPr>
+        <w:rPr>
+          <w:sz w:val="24"/>
+          <w:szCs w:val="24"/>
+        </w:rPr>
+      </w:pPr>
+      <w:r>
+        <w:rPr>
+          <w:noProof/>
+        </w:rPr>
+        <w:drawing>
+          <wp:anchor distT="0" distB="0" distL="114300" distR="114300" simplePos="0" relativeHeight="251658240" behindDoc="1" locked="0" layoutInCell="1" allowOverlap="1" wp14:anchorId="731EFF0F" wp14:editId="294D854C">
+            <wp:simplePos x="0" y="0"/>
+            <wp:positionH relativeFrom="page">
+              <wp:align>left</wp:align>
+            </wp:positionH>
+            <wp:positionV relativeFrom="paragraph">
+              <wp:posOffset>387004</wp:posOffset>
+            </wp:positionV>
+            <wp:extent cx="7717790" cy="3186430"/>
+            <wp:effectExtent l="0" t="0" r="0" b="0"/>
+            <wp:wrapTight wrapText="bothSides">
+              <wp:wrapPolygon edited="0">
+                <wp:start x="0" y="0"/>
+                <wp:lineTo x="0" y="21436"/>
+                <wp:lineTo x="21540" y="21436"/>
+                <wp:lineTo x="21540" y="0"/>
+                <wp:lineTo x="0" y="0"/>
+              </wp:wrapPolygon>
+            </wp:wrapTight>
+            <wp:docPr id="1" name="Imagen 1"/>
+            <wp:cNvGraphicFramePr>
+              <a:graphicFrameLocks xmlns:a="http://schemas.openxmlformats.org/drawingml/2006/main" noChangeAspect="1"/>
+            </wp:cNvGraphicFramePr>
+            <a:graphic xmlns:a="http://schemas.openxmlformats.org/drawingml/2006/main">
+              <a:graphicData uri="http://schemas.openxmlformats.org/drawingml/2006/picture">
+                <pic:pic xmlns:pic="http://schemas.openxmlformats.org/drawingml/2006/picture">
+                  <pic:nvPicPr>
+                    <pic:cNvPr id="1" name=""/>
+                    <pic:cNvPicPr/>
+                  </pic:nvPicPr>
+                  <pic:blipFill>
+                    <a:blip r:embed="rId4">
+                      <a:extLst>
+                        <a:ext uri="{28A0092B-C50C-407E-A947-70E740481C1C}">
+                          <a14:useLocalDpi xmlns:a14="http://schemas.microsoft.com/office/drawing/2010/main" val="0"/>
+                        </a:ext>
+                      </a:extLst>
+                    </a:blip>
+                    <a:stretch>
+                      <a:fillRect/>
+                    </a:stretch>
+                  </pic:blipFill>
+                  <pic:spPr>
+                    <a:xfrm>
+                      <a:off x="0" y="0"/>
+                      <a:ext cx="7717790" cy="3186430"/>
+                    </a:xfrm>
+                    <a:prstGeom prst="rect">
+                      <a:avLst/>
+                    </a:prstGeom>
+                  </pic:spPr>
+                </pic:pic>
+              </a:graphicData>
+            </a:graphic>
+            <wp14:sizeRelH relativeFrom="margin">
+              <wp14:pctWidth>0</wp14:pctWidth>
+            </wp14:sizeRelH>
+            <wp14:sizeRelV relativeFrom="margin">
+              <wp14:pctHeight>0</wp14:pctHeight>
+            </wp14:sizeRelV>
+          </wp:anchor>
+        </w:drawing>
+      </w:r>
+      <w:r>
+        <w:rPr>
+          <w:sz w:val="24"/>
+          <w:szCs w:val="24"/>
+        </w:rPr>
+        <w:t>Planteamiento inicial</w:t>
+      </w:r>
     </w:p>
     <w:sectPr>
       <w:pgSz w:w="12240" w:h="15840"/>
@@ -182,6 +265,7 @@
     <w:lsdException w:name="HTML Sample" w:semiHidden="1" w:unhideWhenUsed="1"/>
     <w:lsdException w:name="HTML Typewriter" w:semiHidden="1" w:unhideWhenUsed="1"/>
     <w:lsdException w:name="HTML Variable" w:semiHidden="1" w:unhideWhenUsed="1"/>
+    <w:lsdException w:name="Normal Table" w:semiHidden="1" w:unhideWhenUsed="1"/>
     <w:lsdException w:name="annotation subject" w:semiHidden="1" w:unhideWhenUsed="1"/>
     <w:lsdException w:name="No List" w:semiHidden="1" w:unhideWhenUsed="1"/>
     <w:lsdException w:name="Outline List 1" w:semiHidden="1" w:unhideWhenUsed="1"/>
@@ -228,8 +312,10 @@
     <w:lsdException w:name="Table Subtle 2" w:semiHidden="1" w:unhideWhenUsed="1"/>
     <w:lsdException w:name="Table Web 1" w:semiHidden="1" w:unhideWhenUsed="1"/>
     <w:lsdException w:name="Table Web 2" w:semiHidden="1" w:unhideWhenUsed="1"/>
+    <w:lsdException w:name="Table Web 3" w:semiHidden="1" w:unhideWhenUsed="1"/>
     <w:lsdException w:name="Balloon Text" w:semiHidden="1" w:unhideWhenUsed="1"/>
     <w:lsdException w:name="Table Grid" w:uiPriority="39"/>
+    <w:lsdException w:name="Table Theme" w:semiHidden="1" w:unhideWhenUsed="1"/>
     <w:lsdException w:name="Placeholder Text" w:semiHidden="1"/>
     <w:lsdException w:name="No Spacing" w:uiPriority="1" w:qFormat="1"/>
     <w:lsdException w:name="Light Shading" w:uiPriority="60"/>

</xml_diff>

<commit_message>
Aclaracion de clase simulacion
</commit_message>
<xml_diff>
--- a/Analisis del problema.docx
+++ b/Analisis del problema.docx
@@ -229,6 +229,9 @@
         </w:rPr>
       </w:pPr>
       <w:r>
+        <w:rPr>
+          <w:noProof/>
+        </w:rPr>
         <w:lastRenderedPageBreak/>
         <w:drawing>
           <wp:anchor distT="0" distB="0" distL="114300" distR="114300" simplePos="0" relativeHeight="251660288" behindDoc="1" locked="0" layoutInCell="1" allowOverlap="1" wp14:anchorId="093F47D7" wp14:editId="137D7A7F">
@@ -358,14 +361,44 @@
           <w:szCs w:val="24"/>
         </w:rPr>
       </w:pPr>
-    </w:p>
-    <w:p>
-      <w:pPr>
-        <w:rPr>
-          <w:sz w:val="24"/>
-          <w:szCs w:val="24"/>
-        </w:rPr>
-      </w:pPr>
+      <w:r>
+        <w:rPr>
+          <w:b/>
+          <w:bCs/>
+          <w:sz w:val="24"/>
+          <w:szCs w:val="24"/>
+        </w:rPr>
+        <w:lastRenderedPageBreak/>
+        <w:t xml:space="preserve">Nota: </w:t>
+      </w:r>
+      <w:r>
+        <w:rPr>
+          <w:sz w:val="24"/>
+          <w:szCs w:val="24"/>
+        </w:rPr>
+        <w:t>Los atributos de la clase</w:t>
+      </w:r>
+      <w:r>
+        <w:rPr>
+          <w:sz w:val="24"/>
+          <w:szCs w:val="24"/>
+        </w:rPr>
+        <w:t xml:space="preserve"> cañón</w:t>
+      </w:r>
+      <w:r>
+        <w:rPr>
+          <w:sz w:val="24"/>
+          <w:szCs w:val="24"/>
+        </w:rPr>
+        <w:t xml:space="preserve"> estarán privados  </w:t>
+      </w:r>
+      <w:r>
+        <w:rPr>
+          <w:sz w:val="24"/>
+          <w:szCs w:val="24"/>
+        </w:rPr>
+        <w:t>para evitar que sean modificados de manera externa, mientras que los de la clase serán privados para poder ser heredados por una tercera clase llamada simulación, la cual a través de 5 métodos realizará la simulación deseada (cada método corresponde a cada punto del parcial).</w:t>
+      </w:r>
     </w:p>
     <w:sectPr>
       <w:pgSz w:w="12240" w:h="15840"/>

</xml_diff>

<commit_message>
Modelo de clase simulacion
</commit_message>
<xml_diff>
--- a/Analisis del problema.docx
+++ b/Analisis del problema.docx
@@ -356,6 +356,7 @@
     </w:p>
     <w:p>
       <w:pPr>
+        <w:jc w:val="both"/>
         <w:rPr>
           <w:sz w:val="24"/>
           <w:szCs w:val="24"/>
@@ -390,14 +391,91 @@
           <w:sz w:val="24"/>
           <w:szCs w:val="24"/>
         </w:rPr>
-        <w:t xml:space="preserve"> estarán privados  </w:t>
-      </w:r>
-      <w:r>
-        <w:rPr>
-          <w:sz w:val="24"/>
-          <w:szCs w:val="24"/>
-        </w:rPr>
-        <w:t>para evitar que sean modificados de manera externa, mientras que los de la clase serán privados para poder ser heredados por una tercera clase llamada simulación, la cual a través de 5 métodos realizará la simulación deseada (cada método corresponde a cada punto del parcial).</w:t>
+        <w:t xml:space="preserve"> estarán </w:t>
+      </w:r>
+      <w:r>
+        <w:rPr>
+          <w:sz w:val="24"/>
+          <w:szCs w:val="24"/>
+        </w:rPr>
+        <w:t>privados para</w:t>
+      </w:r>
+      <w:r>
+        <w:rPr>
+          <w:sz w:val="24"/>
+          <w:szCs w:val="24"/>
+        </w:rPr>
+        <w:t xml:space="preserve"> evitar que sean modificados de manera externa, mientras que los de la clase serán p</w:t>
+      </w:r>
+      <w:r>
+        <w:rPr>
+          <w:sz w:val="24"/>
+          <w:szCs w:val="24"/>
+        </w:rPr>
+        <w:t>rotegidos</w:t>
+      </w:r>
+      <w:r>
+        <w:rPr>
+          <w:sz w:val="24"/>
+          <w:szCs w:val="24"/>
+        </w:rPr>
+        <w:t xml:space="preserve"> para poder ser heredados por una tercera clase llamada simulación, la cual a través de 5 métodos realizará la simulación deseada (cada método corresponde a cada punto del parcial).</w:t>
+      </w:r>
+    </w:p>
+    <w:p>
+      <w:pPr>
+        <w:jc w:val="both"/>
+        <w:rPr>
+          <w:sz w:val="24"/>
+          <w:szCs w:val="24"/>
+        </w:rPr>
+      </w:pPr>
+      <w:r>
+        <w:rPr>
+          <w:noProof/>
+        </w:rPr>
+        <w:drawing>
+          <wp:inline distT="0" distB="0" distL="0" distR="0" wp14:anchorId="733E93E5" wp14:editId="4616EDAD">
+            <wp:extent cx="5361709" cy="4840573"/>
+            <wp:effectExtent l="0" t="0" r="0" b="0"/>
+            <wp:docPr id="2" name="Imagen 2"/>
+            <wp:cNvGraphicFramePr>
+              <a:graphicFrameLocks xmlns:a="http://schemas.openxmlformats.org/drawingml/2006/main" noChangeAspect="1"/>
+            </wp:cNvGraphicFramePr>
+            <a:graphic xmlns:a="http://schemas.openxmlformats.org/drawingml/2006/main">
+              <a:graphicData uri="http://schemas.openxmlformats.org/drawingml/2006/picture">
+                <pic:pic xmlns:pic="http://schemas.openxmlformats.org/drawingml/2006/picture">
+                  <pic:nvPicPr>
+                    <pic:cNvPr id="1" name=""/>
+                    <pic:cNvPicPr/>
+                  </pic:nvPicPr>
+                  <pic:blipFill rotWithShape="1">
+                    <a:blip r:embed="rId7"/>
+                    <a:srcRect l="4443" r="4956"/>
+                    <a:stretch/>
+                  </pic:blipFill>
+                  <pic:spPr bwMode="auto">
+                    <a:xfrm>
+                      <a:off x="0" y="0"/>
+                      <a:ext cx="5364295" cy="4842907"/>
+                    </a:xfrm>
+                    <a:prstGeom prst="rect">
+                      <a:avLst/>
+                    </a:prstGeom>
+                    <a:ln>
+                      <a:noFill/>
+                    </a:ln>
+                    <a:extLst>
+                      <a:ext uri="{53640926-AAD7-44D8-BBD7-CCE9431645EC}">
+                        <a14:shadowObscured xmlns:a14="http://schemas.microsoft.com/office/drawing/2010/main"/>
+                      </a:ext>
+                    </a:extLst>
+                  </pic:spPr>
+                </pic:pic>
+              </a:graphicData>
+            </a:graphic>
+          </wp:inline>
+        </w:drawing>
       </w:r>
     </w:p>
     <w:sectPr>

</xml_diff>